<commit_message>
First commit: added 4.1lab files
</commit_message>
<xml_diff>
--- a/АП_РІ-11_Слободянюк_ЛР-03.4.docx
+++ b/АП_РІ-11_Слободянюк_ЛР-03.4.docx
@@ -28,72 +28,71 @@
       <w:pPr>
         <w:jc w:val="center"/>
       </w:pPr>
+      <w:r>
+        <w:t xml:space="preserve">« Розгалуження, задане плоскою фігурою» </w:t>
+      </w:r>
+    </w:p>
+    <w:p>
+      <w:pPr>
+        <w:jc w:val="center"/>
+      </w:pPr>
+      <w:r>
+        <w:t xml:space="preserve">з дисципліни </w:t>
+      </w:r>
+    </w:p>
+    <w:p>
+      <w:pPr>
+        <w:jc w:val="center"/>
+      </w:pPr>
+      <w:r>
+        <w:t xml:space="preserve">«Алгоритмізація та програмування» </w:t>
+      </w:r>
+    </w:p>
+    <w:p>
+      <w:pPr>
+        <w:jc w:val="center"/>
+      </w:pPr>
+      <w:r>
+        <w:t>студентки</w:t>
+      </w:r>
+      <w:r>
+        <w:t xml:space="preserve"> групи </w:t>
+      </w:r>
+      <w:r>
+        <w:t>РІ-11</w:t>
+      </w:r>
+    </w:p>
+    <w:p>
+      <w:r>
+        <w:t xml:space="preserve">                                                 Слободянюк Влада Ігорівна</w:t>
+      </w:r>
+    </w:p>
+    <w:p>
+      <w:r>
+        <w:t xml:space="preserve">Мета роботи </w:t>
+      </w:r>
+    </w:p>
+    <w:p>
+      <w:r>
+        <w:t xml:space="preserve">      </w:t>
+      </w:r>
+      <w:r>
+        <w:t>Навчитися описувати формулами нерівності, задані плоскою фігурою.</w:t>
+      </w:r>
+    </w:p>
+    <w:p/>
+    <w:p>
+      <w:r>
+        <w:t>Умова:</w:t>
+      </w:r>
+    </w:p>
+    <w:p>
+      <w:r>
+        <w:t>Написати програму, яка визначає чи попадає точка з заданими координатами в область, зафарбовану на рисунку сірим кольором. Результати роботи програми вивести у вигляді текстового повідомлення. Якщо у завданні є параметр R (параметри R1 та R2, a, b) – то ці дані вводяться з клавіатури.</w:t>
+      </w:r>
+    </w:p>
+    <w:p>
       <w:bookmarkStart w:id="0" w:name="_GoBack"/>
-      <w:r>
-        <w:t xml:space="preserve">« Розгалуження, задане плоскою фігурою» </w:t>
-      </w:r>
-    </w:p>
-    <w:bookmarkEnd w:id="0"/>
-    <w:p>
-      <w:pPr>
-        <w:jc w:val="center"/>
-      </w:pPr>
-      <w:r>
-        <w:t xml:space="preserve">з дисципліни </w:t>
-      </w:r>
-    </w:p>
-    <w:p>
-      <w:pPr>
-        <w:jc w:val="center"/>
-      </w:pPr>
-      <w:r>
-        <w:t xml:space="preserve">«Алгоритмізація та програмування» </w:t>
-      </w:r>
-    </w:p>
-    <w:p>
-      <w:pPr>
-        <w:jc w:val="center"/>
-      </w:pPr>
-      <w:r>
-        <w:t>студентки</w:t>
-      </w:r>
-      <w:r>
-        <w:t xml:space="preserve"> групи </w:t>
-      </w:r>
-      <w:r>
-        <w:t>РІ-11</w:t>
-      </w:r>
-    </w:p>
-    <w:p>
-      <w:r>
-        <w:t xml:space="preserve">                                                 Слободянюк Влада Ігорівна</w:t>
-      </w:r>
-    </w:p>
-    <w:p>
-      <w:r>
-        <w:t xml:space="preserve">Мета роботи </w:t>
-      </w:r>
-    </w:p>
-    <w:p>
-      <w:r>
-        <w:t xml:space="preserve">      </w:t>
-      </w:r>
-      <w:r>
-        <w:t>Навчитися описувати формулами нерівності, задані плоскою фігурою.</w:t>
-      </w:r>
-    </w:p>
-    <w:p/>
-    <w:p>
-      <w:r>
-        <w:t>Умова:</w:t>
-      </w:r>
-    </w:p>
-    <w:p>
-      <w:r>
-        <w:t>Написати програму, яка визначає чи попадає точка з заданими координатами в область, зафарбовану на рисунку сірим кольором. Результати роботи програми вивести у вигляді текстового повідомлення. Якщо у завданні є параметр R (параметри R1 та R2, a, b) – то ці дані вводяться з клавіатури.</w:t>
-      </w:r>
-    </w:p>
-    <w:p>
       <w:r>
         <w:rPr>
           <w:noProof/>
@@ -135,6 +134,7 @@
           </wp:inline>
         </w:drawing>
       </w:r>
+      <w:bookmarkEnd w:id="0"/>
     </w:p>
     <w:p>
       <w:pPr>
@@ -1558,29 +1558,9 @@
           <w:tab w:val="left" w:pos="2242"/>
         </w:tabs>
       </w:pPr>
-      <w:hyperlink r:id="rId8" w:history="1">
-        <w:proofErr w:type="spellStart"/>
-        <w:r>
-          <w:rPr>
-            <w:rStyle w:val="ac"/>
-          </w:rPr>
-          <w:t>arsenvynnytskyi</w:t>
-        </w:r>
-        <w:proofErr w:type="spellEnd"/>
-        <w:r>
-          <w:rPr>
-            <w:rStyle w:val="ac"/>
-          </w:rPr>
-          <w:t>/laba3.4</w:t>
-        </w:r>
-      </w:hyperlink>
-    </w:p>
-    <w:p>
-      <w:pPr>
-        <w:tabs>
-          <w:tab w:val="left" w:pos="2242"/>
-        </w:tabs>
-      </w:pPr>
+      <w:r>
+        <w:t>https://github.com/vladaska22/laba3.4.git</w:t>
+      </w:r>
     </w:p>
     <w:p>
       <w:pPr>
@@ -3375,7 +3355,7 @@
   <a:extraClrSchemeLst/>
   <a:extLst>
     <a:ext uri="{05A4C25C-085E-4340-85A3-A5531E510DB2}">
-      <thm15:themeFamily xmlns:thm15="http://schemas.microsoft.com/office/thememl/2012/main" xmlns="" name="Office Theme" id="{2E142A2C-CD16-42D6-873A-C26D2A0506FA}" vid="{1BDDFF52-6CD6-40A5-AB3C-68EB2F1E4D0A}"/>
+      <thm15:themeFamily xmlns="" xmlns:thm15="http://schemas.microsoft.com/office/thememl/2012/main" name="Office Theme" id="{2E142A2C-CD16-42D6-873A-C26D2A0506FA}" vid="{1BDDFF52-6CD6-40A5-AB3C-68EB2F1E4D0A}"/>
     </a:ext>
   </a:extLst>
 </a:theme>

</xml_diff>